<commit_message>
Upload Lab 2 document
</commit_message>
<xml_diff>
--- a/Lab Document.docx
+++ b/Lab Document.docx
@@ -79,7 +79,7 @@
       </w:tblPr>
       <w:tblGrid>
         <w:gridCol w:w="3054"/>
-        <w:gridCol w:w="6295"/>
+        <w:gridCol w:w="6294"/>
       </w:tblGrid>
       <w:tr>
         <w:trPr/>
@@ -92,6 +92,7 @@
             <w:pPr>
               <w:pStyle w:val="Normal"/>
               <w:widowControl/>
+              <w:suppressAutoHyphens w:val="true"/>
               <w:spacing w:lineRule="auto" w:line="240" w:before="0" w:after="0"/>
               <w:jc w:val="left"/>
               <w:rPr>
@@ -117,13 +118,14 @@
         </w:tc>
         <w:tc>
           <w:tcPr>
-            <w:tcW w:w="6295" w:type="dxa"/>
+            <w:tcW w:w="6294" w:type="dxa"/>
             <w:tcBorders/>
           </w:tcPr>
           <w:p>
             <w:pPr>
               <w:pStyle w:val="Normal"/>
               <w:widowControl/>
+              <w:suppressAutoHyphens w:val="true"/>
               <w:spacing w:lineRule="auto" w:line="240" w:before="0" w:after="0"/>
               <w:jc w:val="left"/>
               <w:rPr>
@@ -142,7 +144,47 @@
                 <w:szCs w:val="22"/>
                 <w:lang w:val="en-US" w:eastAsia="en-US" w:bidi="ar-SA"/>
               </w:rPr>
-              <w:t>I’ll be using Maven to handle dependencies for external libraries. The goal is to learn how to use Maven to package my project so that it can be distributed to others as an easy to use executable file.</w:t>
+              <w:t xml:space="preserve">I’ll be using </w:t>
+            </w:r>
+            <w:r>
+              <w:rPr>
+                <w:rFonts w:eastAsia="Calibri" w:cs=""/>
+                <w:kern w:val="0"/>
+                <w:sz w:val="22"/>
+                <w:szCs w:val="22"/>
+                <w:lang w:val="en-US" w:eastAsia="en-US" w:bidi="ar-SA"/>
+              </w:rPr>
+              <w:t>Gradle</w:t>
+            </w:r>
+            <w:r>
+              <w:rPr>
+                <w:rFonts w:eastAsia="Calibri" w:cs=""/>
+                <w:kern w:val="0"/>
+                <w:sz w:val="22"/>
+                <w:szCs w:val="22"/>
+                <w:lang w:val="en-US" w:eastAsia="en-US" w:bidi="ar-SA"/>
+              </w:rPr>
+              <w:t xml:space="preserve"> to handle dependencies for external libraries. The goal is to learn how to use </w:t>
+            </w:r>
+            <w:r>
+              <w:rPr>
+                <w:rFonts w:eastAsia="Calibri" w:cs=""/>
+                <w:kern w:val="0"/>
+                <w:sz w:val="22"/>
+                <w:szCs w:val="22"/>
+                <w:lang w:val="en-US" w:eastAsia="en-US" w:bidi="ar-SA"/>
+              </w:rPr>
+              <w:t>Gradle</w:t>
+            </w:r>
+            <w:r>
+              <w:rPr>
+                <w:rFonts w:eastAsia="Calibri" w:cs=""/>
+                <w:kern w:val="0"/>
+                <w:sz w:val="22"/>
+                <w:szCs w:val="22"/>
+                <w:lang w:val="en-US" w:eastAsia="en-US" w:bidi="ar-SA"/>
+              </w:rPr>
+              <w:t xml:space="preserve"> to package my project so that it can be distributed to others as an easy to use executable file.</w:t>
             </w:r>
           </w:p>
         </w:tc>
@@ -158,6 +200,7 @@
             <w:pPr>
               <w:pStyle w:val="Normal"/>
               <w:widowControl/>
+              <w:suppressAutoHyphens w:val="true"/>
               <w:spacing w:lineRule="auto" w:line="240" w:before="0" w:after="0"/>
               <w:jc w:val="left"/>
               <w:rPr>
@@ -183,13 +226,14 @@
         </w:tc>
         <w:tc>
           <w:tcPr>
-            <w:tcW w:w="6295" w:type="dxa"/>
+            <w:tcW w:w="6294" w:type="dxa"/>
             <w:tcBorders/>
           </w:tcPr>
           <w:p>
             <w:pPr>
               <w:pStyle w:val="Normal"/>
               <w:widowControl/>
+              <w:suppressAutoHyphens w:val="true"/>
               <w:spacing w:lineRule="auto" w:line="240" w:before="0" w:after="0"/>
               <w:jc w:val="left"/>
               <w:rPr>
@@ -208,7 +252,17 @@
                 <w:szCs w:val="22"/>
                 <w:lang w:val="en-US" w:eastAsia="en-US" w:bidi="ar-SA"/>
               </w:rPr>
-              <w:t>My project will be an experimental game created with the LibGDX framework. Because this framework as many other dependencies, I think it will be a perfect case to study for Maven. It’s typically recommended to use Girdle, but it can be used for Maven if you are targeting only Desktops.</w:t>
+              <w:t xml:space="preserve">My project will be an experimental game created with the LibGDX framework. Because this framework as many other dependencies, I think it will be a perfect case to study for </w:t>
+            </w:r>
+            <w:r>
+              <w:rPr>
+                <w:rFonts w:eastAsia="Calibri" w:cs=""/>
+                <w:kern w:val="0"/>
+                <w:sz w:val="22"/>
+                <w:szCs w:val="22"/>
+                <w:lang w:val="en-US" w:eastAsia="en-US" w:bidi="ar-SA"/>
+              </w:rPr>
+              <w:t xml:space="preserve">Gradle. </w:t>
             </w:r>
           </w:p>
         </w:tc>
@@ -224,6 +278,7 @@
             <w:pPr>
               <w:pStyle w:val="Normal"/>
               <w:widowControl/>
+              <w:suppressAutoHyphens w:val="true"/>
               <w:spacing w:lineRule="auto" w:line="240" w:before="0" w:after="0"/>
               <w:jc w:val="left"/>
               <w:rPr>
@@ -249,13 +304,14 @@
         </w:tc>
         <w:tc>
           <w:tcPr>
-            <w:tcW w:w="6295" w:type="dxa"/>
+            <w:tcW w:w="6294" w:type="dxa"/>
             <w:tcBorders/>
           </w:tcPr>
           <w:p>
             <w:pPr>
               <w:pStyle w:val="Normal"/>
               <w:widowControl/>
+              <w:suppressAutoHyphens w:val="true"/>
               <w:spacing w:lineRule="auto" w:line="240" w:before="0" w:after="0"/>
               <w:jc w:val="left"/>
               <w:rPr>
@@ -274,17 +330,57 @@
                 <w:szCs w:val="22"/>
                 <w:lang w:val="en-US" w:eastAsia="en-US" w:bidi="ar-SA"/>
               </w:rPr>
-              <w:t xml:space="preserve">Documentation for Maven.  Documentation for IntelliJ. </w:t>
-            </w:r>
-            <w:r>
-              <w:rPr>
-                <w:rFonts w:eastAsia="Calibri" w:cs=""/>
-                <w:kern w:val="0"/>
-                <w:sz w:val="22"/>
-                <w:szCs w:val="22"/>
-                <w:lang w:val="en-US" w:eastAsia="en-US" w:bidi="ar-SA"/>
-              </w:rPr>
-              <w:t>YouTube will likely have plenty of videos outlining out to use Maven with LibGDX. Stack Overflow will also likely be useful to finding solutions to common problems that will arise.</w:t>
+              <w:t xml:space="preserve">Documentation for </w:t>
+            </w:r>
+            <w:r>
+              <w:rPr>
+                <w:rFonts w:eastAsia="Calibri" w:cs=""/>
+                <w:kern w:val="0"/>
+                <w:sz w:val="22"/>
+                <w:szCs w:val="22"/>
+                <w:lang w:val="en-US" w:eastAsia="en-US" w:bidi="ar-SA"/>
+              </w:rPr>
+              <w:t>Gradle</w:t>
+            </w:r>
+            <w:r>
+              <w:rPr>
+                <w:rFonts w:eastAsia="Calibri" w:cs=""/>
+                <w:kern w:val="0"/>
+                <w:sz w:val="22"/>
+                <w:szCs w:val="22"/>
+                <w:lang w:val="en-US" w:eastAsia="en-US" w:bidi="ar-SA"/>
+              </w:rPr>
+              <w:t xml:space="preserve">  Documentation for IntelliJ. YouTube will likely have plenty of videos outlining out to use </w:t>
+            </w:r>
+            <w:r>
+              <w:rPr>
+                <w:rFonts w:eastAsia="Calibri" w:cs=""/>
+                <w:kern w:val="0"/>
+                <w:sz w:val="22"/>
+                <w:szCs w:val="22"/>
+                <w:lang w:val="en-US" w:eastAsia="en-US" w:bidi="ar-SA"/>
+              </w:rPr>
+              <w:t xml:space="preserve">Gradle </w:t>
+            </w:r>
+            <w:r>
+              <w:rPr>
+                <w:rFonts w:eastAsia="Calibri" w:cs=""/>
+                <w:kern w:val="0"/>
+                <w:sz w:val="22"/>
+                <w:szCs w:val="22"/>
+                <w:lang w:val="en-US" w:eastAsia="en-US" w:bidi="ar-SA"/>
+              </w:rPr>
+              <w:t xml:space="preserve">with LibGDX. Stack Overflow will also likely be useful to finding solutions to common problems that will arise. </w:t>
+            </w:r>
+            <w:r>
+              <w:rPr>
+                <w:rFonts w:eastAsia="Calibri" w:cs=""/>
+                <w:kern w:val="0"/>
+                <w:sz w:val="22"/>
+                <w:szCs w:val="22"/>
+                <w:lang w:val="en-US" w:eastAsia="en-US" w:bidi="ar-SA"/>
+              </w:rPr>
+              <w:t>I will also use the LibGDX website, which has extensive documentation related to using Gradle with their framework.</w:t>
             </w:r>
           </w:p>
         </w:tc>
@@ -300,6 +396,7 @@
             <w:pPr>
               <w:pStyle w:val="Normal"/>
               <w:widowControl/>
+              <w:suppressAutoHyphens w:val="true"/>
               <w:spacing w:lineRule="auto" w:line="240" w:before="0" w:after="0"/>
               <w:jc w:val="left"/>
               <w:rPr>
@@ -325,13 +422,14 @@
         </w:tc>
         <w:tc>
           <w:tcPr>
-            <w:tcW w:w="6295" w:type="dxa"/>
+            <w:tcW w:w="6294" w:type="dxa"/>
             <w:tcBorders/>
           </w:tcPr>
           <w:p>
             <w:pPr>
               <w:pStyle w:val="Normal"/>
               <w:widowControl/>
+              <w:suppressAutoHyphens w:val="true"/>
               <w:spacing w:lineRule="auto" w:line="240" w:before="0" w:after="0"/>
               <w:jc w:val="left"/>
               <w:rPr>
@@ -350,7 +448,7 @@
                 <w:szCs w:val="22"/>
                 <w:lang w:val="en-US" w:eastAsia="en-US" w:bidi="ar-SA"/>
               </w:rPr>
-              <w:t>Because the underlying project idea is substantial, I expect this project to take about 15-20 hours. Possibly more. I will learn about packing projects using Maven and double checking the executable file works as intended.</w:t>
+              <w:t>I will reuse much of the project from the previous Maven lab to see how the change to Gradle affects the project  1:1 as much as possible.</w:t>
             </w:r>
           </w:p>
         </w:tc>
@@ -366,6 +464,7 @@
             <w:pPr>
               <w:pStyle w:val="Normal"/>
               <w:widowControl/>
+              <w:suppressAutoHyphens w:val="true"/>
               <w:spacing w:lineRule="auto" w:line="240" w:before="0" w:after="0"/>
               <w:jc w:val="left"/>
               <w:rPr>
@@ -391,13 +490,14 @@
         </w:tc>
         <w:tc>
           <w:tcPr>
-            <w:tcW w:w="6295" w:type="dxa"/>
+            <w:tcW w:w="6294" w:type="dxa"/>
             <w:tcBorders/>
           </w:tcPr>
           <w:p>
             <w:pPr>
               <w:pStyle w:val="Normal"/>
               <w:widowControl/>
+              <w:suppressAutoHyphens w:val="true"/>
               <w:spacing w:lineRule="auto" w:line="240" w:before="0" w:after="0"/>
               <w:jc w:val="left"/>
               <w:rPr>
@@ -416,16 +516,17 @@
                 <w:szCs w:val="22"/>
                 <w:lang w:val="en-US" w:eastAsia="en-US" w:bidi="ar-SA"/>
               </w:rPr>
-              <w:t>Maven makes packaging your project very simple. However, I ran into issues with LibGDX and the way it handles paths for files. Maven, by default, moves all resource assets into the top level directory in the Jar file. If you hardcode the paths as they are in the project directory, your paths won’t be correct when Jar is created. To get around this, I had to use LibGDX’s own internal file handling class `Gdx.files.internal` to resolve this issue.</w:t>
+              <w:t>I ran into many issues while converting the project to Gradle, mostly due to my inexperience.</w:t>
               <w:br/>
               <w:br/>
-              <w:t xml:space="preserve">Other issues I had was that my Jar file initially did not contain dependencies from Gdx and others. </w:t>
-            </w:r>
-          </w:p>
-          <w:p>
-            <w:pPr>
-              <w:pStyle w:val="Normal"/>
-              <w:widowControl/>
+              <w:t xml:space="preserve">Firstly, I installed Gradle via APT on Linux. </w:t>
+            </w:r>
+          </w:p>
+          <w:p>
+            <w:pPr>
+              <w:pStyle w:val="Normal"/>
+              <w:widowControl/>
+              <w:suppressAutoHyphens w:val="true"/>
               <w:spacing w:lineRule="auto" w:line="240" w:before="0" w:after="0"/>
               <w:jc w:val="left"/>
               <w:rPr>
@@ -437,19 +538,14 @@
               </w:rPr>
             </w:pPr>
             <w:r>
-              <w:rPr>
-                <w:rFonts w:eastAsia="Calibri" w:cs=""/>
-                <w:kern w:val="0"/>
-                <w:sz w:val="22"/>
-                <w:szCs w:val="22"/>
-                <w:lang w:val="en-US" w:eastAsia="en-US" w:bidi="ar-SA"/>
-              </w:rPr>
-            </w:r>
-          </w:p>
-          <w:p>
-            <w:pPr>
-              <w:pStyle w:val="Normal"/>
-              <w:widowControl/>
+              <w:rPr/>
+            </w:r>
+          </w:p>
+          <w:p>
+            <w:pPr>
+              <w:pStyle w:val="Normal"/>
+              <w:widowControl/>
+              <w:suppressAutoHyphens w:val="true"/>
               <w:spacing w:lineRule="auto" w:line="240" w:before="0" w:after="0"/>
               <w:jc w:val="left"/>
               <w:rPr>
@@ -468,17 +564,382 @@
                 <w:szCs w:val="22"/>
                 <w:lang w:val="en-US" w:eastAsia="en-US" w:bidi="ar-SA"/>
               </w:rPr>
-              <w:t xml:space="preserve">In my Pom file, I had to </w:t>
-            </w:r>
-            <w:r>
-              <w:rPr>
-                <w:rFonts w:eastAsia="Calibri" w:cs=""/>
-                <w:kern w:val="0"/>
-                <w:sz w:val="22"/>
-                <w:szCs w:val="22"/>
-                <w:lang w:val="en-US" w:eastAsia="en-US" w:bidi="ar-SA"/>
-              </w:rPr>
-              <w:t>specify the use of the `maven-assembly-plugin` which insures that all necessary dependencies are packaged with the Jar file.</w:t>
+              <w:t xml:space="preserve">Starting the conversion process to Gradle was easy, I simply ran in terminal:  </w:t>
+            </w:r>
+            <w:r>
+              <w:rPr>
+                <w:rFonts w:eastAsia="Calibri" w:cs="" w:ascii="Courier New" w:hAnsi="Courier New" w:cstheme="minorBidi" w:eastAsiaTheme="minorHAnsi"/>
+                <w:b w:val="false"/>
+                <w:bCs w:val="false"/>
+                <w:kern w:val="0"/>
+                <w:sz w:val="26"/>
+                <w:szCs w:val="26"/>
+                <w:shd w:fill="DEE6EF" w:val="clear"/>
+                <w:lang w:val="en-US" w:eastAsia="en-US" w:bidi="ar-SA"/>
+              </w:rPr>
+              <w:t>gradle init</w:t>
+            </w:r>
+            <w:r>
+              <w:rPr>
+                <w:rFonts w:eastAsia="Calibri" w:cs="" w:ascii="Courier New" w:hAnsi="Courier New" w:cstheme="minorBidi" w:eastAsiaTheme="minorHAnsi"/>
+                <w:b w:val="false"/>
+                <w:bCs w:val="false"/>
+                <w:kern w:val="0"/>
+                <w:sz w:val="26"/>
+                <w:szCs w:val="26"/>
+                <w:shd w:fill="auto" w:val="clear"/>
+                <w:lang w:val="en-US" w:eastAsia="en-US" w:bidi="ar-SA"/>
+              </w:rPr>
+              <w:t>.</w:t>
+            </w:r>
+          </w:p>
+          <w:p>
+            <w:pPr>
+              <w:pStyle w:val="Normal"/>
+              <w:widowControl/>
+              <w:suppressAutoHyphens w:val="true"/>
+              <w:spacing w:lineRule="auto" w:line="240" w:before="0" w:after="0"/>
+              <w:jc w:val="left"/>
+              <w:rPr>
+                <w:rFonts w:ascii="Calibri" w:hAnsi="Calibri" w:eastAsia="Calibri" w:cs=""/>
+                <w:kern w:val="0"/>
+                <w:sz w:val="22"/>
+                <w:szCs w:val="22"/>
+                <w:lang w:val="en-US" w:eastAsia="en-US" w:bidi="ar-SA"/>
+              </w:rPr>
+            </w:pPr>
+            <w:r>
+              <w:rPr/>
+            </w:r>
+          </w:p>
+          <w:p>
+            <w:pPr>
+              <w:pStyle w:val="Normal"/>
+              <w:widowControl/>
+              <w:suppressAutoHyphens w:val="true"/>
+              <w:spacing w:lineRule="auto" w:line="240" w:before="0" w:after="0"/>
+              <w:jc w:val="left"/>
+              <w:rPr>
+                <w:rFonts w:ascii="Calibri" w:hAnsi="Calibri" w:eastAsia="Calibri" w:cs=""/>
+                <w:kern w:val="0"/>
+                <w:sz w:val="22"/>
+                <w:szCs w:val="22"/>
+                <w:lang w:val="en-US" w:eastAsia="en-US" w:bidi="ar-SA"/>
+              </w:rPr>
+            </w:pPr>
+            <w:r>
+              <w:rPr>
+                <w:rFonts w:eastAsia="Calibri" w:cs="" w:cstheme="minorBidi" w:eastAsiaTheme="minorHAnsi"/>
+                <w:b w:val="false"/>
+                <w:bCs w:val="false"/>
+                <w:kern w:val="0"/>
+                <w:sz w:val="22"/>
+                <w:szCs w:val="22"/>
+                <w:shd w:fill="auto" w:val="clear"/>
+                <w:lang w:val="en-US" w:eastAsia="en-US" w:bidi="ar-SA"/>
+              </w:rPr>
+              <w:t xml:space="preserve">This generated all of the necessary files for the Gradle project structure. I still had to manually delete the .pom file and other Maven related files. </w:t>
+              <w:br/>
+              <w:br/>
+            </w:r>
+            <w:r>
+              <w:rPr>
+                <w:rFonts w:eastAsia="Calibri" w:cs="" w:cstheme="minorBidi" w:eastAsiaTheme="minorHAnsi"/>
+                <w:b w:val="false"/>
+                <w:bCs w:val="false"/>
+                <w:kern w:val="0"/>
+                <w:sz w:val="22"/>
+                <w:szCs w:val="22"/>
+                <w:shd w:fill="auto" w:val="clear"/>
+                <w:lang w:val="en-US" w:eastAsia="en-US" w:bidi="ar-SA"/>
+              </w:rPr>
+              <w:t>I also needed to set the build tools in IDEA to use Gradle instead of Maven:</w:t>
+            </w:r>
+          </w:p>
+          <w:p>
+            <w:pPr>
+              <w:pStyle w:val="Normal"/>
+              <w:widowControl/>
+              <w:suppressAutoHyphens w:val="true"/>
+              <w:spacing w:lineRule="auto" w:line="240" w:before="0" w:after="0"/>
+              <w:jc w:val="left"/>
+              <w:rPr>
+                <w:rFonts w:ascii="Calibri" w:hAnsi="Calibri" w:eastAsia="Calibri" w:cs=""/>
+                <w:kern w:val="0"/>
+                <w:sz w:val="22"/>
+                <w:szCs w:val="22"/>
+                <w:lang w:val="en-US" w:eastAsia="en-US" w:bidi="ar-SA"/>
+              </w:rPr>
+            </w:pPr>
+            <w:r>
+              <w:rPr/>
+            </w:r>
+          </w:p>
+          <w:p>
+            <w:pPr>
+              <w:pStyle w:val="Normal"/>
+              <w:widowControl/>
+              <w:suppressAutoHyphens w:val="true"/>
+              <w:spacing w:lineRule="auto" w:line="240" w:before="0" w:after="0"/>
+              <w:jc w:val="left"/>
+              <w:rPr>
+                <w:rFonts w:ascii="Calibri" w:hAnsi="Calibri" w:eastAsia="Calibri" w:cs=""/>
+                <w:kern w:val="0"/>
+                <w:sz w:val="22"/>
+                <w:szCs w:val="22"/>
+                <w:lang w:val="en-US" w:eastAsia="en-US" w:bidi="ar-SA"/>
+              </w:rPr>
+            </w:pPr>
+            <w:r>
+              <w:rPr>
+                <w:rFonts w:eastAsia="Calibri" w:cs="" w:cstheme="minorBidi" w:eastAsiaTheme="minorHAnsi"/>
+                <w:b w:val="false"/>
+                <w:bCs w:val="false"/>
+                <w:kern w:val="0"/>
+                <w:sz w:val="22"/>
+                <w:szCs w:val="22"/>
+                <w:shd w:fill="auto" w:val="clear"/>
+                <w:lang w:val="en-US" w:eastAsia="en-US" w:bidi="ar-SA"/>
+              </w:rPr>
+              <w:t xml:space="preserve"> </w:t>
+            </w:r>
+            <w:r>
+              <w:rPr>
+                <w:rFonts w:eastAsia="Calibri" w:cs="" w:ascii="Courier New" w:hAnsi="Courier New" w:cstheme="minorBidi" w:eastAsiaTheme="minorHAnsi"/>
+                <w:b w:val="false"/>
+                <w:bCs w:val="false"/>
+                <w:kern w:val="0"/>
+                <w:sz w:val="22"/>
+                <w:szCs w:val="22"/>
+                <w:shd w:fill="DEE6EF" w:val="clear"/>
+                <w:lang w:val="en-US" w:eastAsia="en-US" w:bidi="ar-SA"/>
+              </w:rPr>
+              <w:t>File &gt; Settings &gt; Build, Execute, Deployment &gt; Gradle</w:t>
+            </w:r>
+          </w:p>
+          <w:p>
+            <w:pPr>
+              <w:pStyle w:val="Normal"/>
+              <w:widowControl/>
+              <w:suppressAutoHyphens w:val="true"/>
+              <w:spacing w:lineRule="auto" w:line="240" w:before="0" w:after="0"/>
+              <w:jc w:val="left"/>
+              <w:rPr>
+                <w:rFonts w:ascii="Calibri" w:hAnsi="Calibri" w:eastAsia="Calibri" w:cs=""/>
+                <w:kern w:val="0"/>
+                <w:sz w:val="22"/>
+                <w:szCs w:val="22"/>
+                <w:lang w:val="en-US" w:eastAsia="en-US" w:bidi="ar-SA"/>
+              </w:rPr>
+            </w:pPr>
+            <w:r>
+              <w:rPr>
+                <w:rFonts w:asciiTheme="minorHAnsi" w:cstheme="minorBidi" w:eastAsiaTheme="minorHAnsi" w:hAnsiTheme="minorHAnsi"/>
+                <w:shd w:fill="FFFFFF" w:val="clear"/>
+              </w:rPr>
+            </w:r>
+          </w:p>
+          <w:p>
+            <w:pPr>
+              <w:pStyle w:val="Normal"/>
+              <w:widowControl/>
+              <w:suppressAutoHyphens w:val="true"/>
+              <w:spacing w:lineRule="auto" w:line="240" w:before="0" w:after="0"/>
+              <w:jc w:val="left"/>
+              <w:rPr>
+                <w:rFonts w:ascii="Calibri" w:hAnsi="Calibri" w:eastAsia="Calibri" w:cs=""/>
+                <w:kern w:val="0"/>
+                <w:sz w:val="22"/>
+                <w:szCs w:val="22"/>
+                <w:lang w:val="en-US" w:eastAsia="en-US" w:bidi="ar-SA"/>
+              </w:rPr>
+            </w:pPr>
+            <w:r>
+              <w:rPr>
+                <w:rFonts w:eastAsia="Calibri" w:cs="" w:cstheme="minorBidi" w:eastAsiaTheme="minorHAnsi"/>
+                <w:b w:val="false"/>
+                <w:bCs w:val="false"/>
+                <w:kern w:val="0"/>
+                <w:sz w:val="22"/>
+                <w:szCs w:val="22"/>
+                <w:shd w:fill="FFFFFF" w:val="clear"/>
+                <w:lang w:val="en-US" w:eastAsia="en-US" w:bidi="ar-SA"/>
+              </w:rPr>
+              <w:t>(continued below)</w:t>
+            </w:r>
+          </w:p>
+          <w:p>
+            <w:pPr>
+              <w:pStyle w:val="Normal"/>
+              <w:widowControl/>
+              <w:suppressAutoHyphens w:val="true"/>
+              <w:spacing w:lineRule="auto" w:line="240" w:before="0" w:after="0"/>
+              <w:jc w:val="left"/>
+              <w:rPr>
+                <w:rFonts w:ascii="Calibri" w:hAnsi="Calibri" w:eastAsia="Calibri" w:cs=""/>
+                <w:kern w:val="0"/>
+                <w:sz w:val="22"/>
+                <w:szCs w:val="22"/>
+                <w:lang w:val="en-US" w:eastAsia="en-US" w:bidi="ar-SA"/>
+              </w:rPr>
+            </w:pPr>
+            <w:r>
+              <w:rPr>
+                <w:rFonts w:eastAsia="Calibri" w:cs="" w:cstheme="minorBidi" w:eastAsiaTheme="minorHAnsi"/>
+                <w:b w:val="false"/>
+                <w:bCs w:val="false"/>
+                <w:kern w:val="0"/>
+                <w:sz w:val="22"/>
+                <w:szCs w:val="22"/>
+                <w:shd w:fill="FFFFFF" w:val="clear"/>
+                <w:lang w:val="en-US" w:eastAsia="en-US" w:bidi="ar-SA"/>
+              </w:rPr>
+              <w:t xml:space="preserve">This changed the file structure of the project, as well as open the Gradle tool pane. The dependencies were automatically setup in the </w:t>
+            </w:r>
+            <w:r>
+              <w:rPr>
+                <w:rFonts w:eastAsia="Calibri" w:cs="" w:cstheme="minorBidi" w:eastAsiaTheme="minorHAnsi" w:ascii="Courier New" w:hAnsi="Courier New"/>
+                <w:b w:val="false"/>
+                <w:bCs w:val="false"/>
+                <w:kern w:val="0"/>
+                <w:sz w:val="22"/>
+                <w:szCs w:val="22"/>
+                <w:shd w:fill="DEDCE6" w:val="clear"/>
+                <w:lang w:val="en-US" w:eastAsia="en-US" w:bidi="ar-SA"/>
+              </w:rPr>
+              <w:t>build.gradle</w:t>
+            </w:r>
+            <w:r>
+              <w:rPr>
+                <w:rFonts w:eastAsia="Calibri" w:cs="" w:cstheme="minorBidi" w:eastAsiaTheme="minorHAnsi" w:ascii="Courier New" w:hAnsi="Courier New"/>
+                <w:b w:val="false"/>
+                <w:bCs w:val="false"/>
+                <w:kern w:val="0"/>
+                <w:sz w:val="22"/>
+                <w:szCs w:val="22"/>
+                <w:shd w:fill="auto" w:val="clear"/>
+                <w:lang w:val="en-US" w:eastAsia="en-US" w:bidi="ar-SA"/>
+              </w:rPr>
+              <w:t xml:space="preserve"> </w:t>
+            </w:r>
+            <w:r>
+              <w:rPr>
+                <w:rFonts w:eastAsia="Calibri" w:cs="" w:cstheme="minorBidi" w:eastAsiaTheme="minorHAnsi"/>
+                <w:b w:val="false"/>
+                <w:bCs w:val="false"/>
+                <w:kern w:val="0"/>
+                <w:sz w:val="22"/>
+                <w:szCs w:val="22"/>
+                <w:shd w:fill="auto" w:val="clear"/>
+                <w:lang w:val="en-US" w:eastAsia="en-US" w:bidi="ar-SA"/>
+              </w:rPr>
+              <w:t>which I found to be Gradle’s .pom equivalent, only much easier to use. The syntax uses an easier to read syntax similar to what you would see in JSON or even a standard .Java file. Adding additional dependencies , plugins, and repositories is a breeze. The Maven .pom file with multiple nested layers XML syntax is much harder to read.</w:t>
+              <w:br/>
+              <w:br/>
+              <w:t xml:space="preserve">After building the project and removing old Maven files, I ran into a bit of a snag. I kept getting errors about certain methods in the </w:t>
+            </w:r>
+            <w:r>
+              <w:rPr>
+                <w:rFonts w:eastAsia="Calibri" w:cs="" w:cstheme="minorBidi" w:eastAsiaTheme="minorHAnsi"/>
+                <w:b w:val="false"/>
+                <w:bCs w:val="false"/>
+                <w:kern w:val="0"/>
+                <w:sz w:val="22"/>
+                <w:szCs w:val="22"/>
+                <w:shd w:fill="DEDCE6" w:val="clear"/>
+                <w:lang w:val="en-US" w:eastAsia="en-US" w:bidi="ar-SA"/>
+              </w:rPr>
+              <w:t>build.gradle</w:t>
+            </w:r>
+            <w:r>
+              <w:rPr>
+                <w:rFonts w:eastAsia="Calibri" w:cs="" w:cstheme="minorBidi" w:eastAsiaTheme="minorHAnsi"/>
+                <w:b w:val="false"/>
+                <w:bCs w:val="false"/>
+                <w:kern w:val="0"/>
+                <w:sz w:val="22"/>
+                <w:szCs w:val="22"/>
+                <w:shd w:fill="auto" w:val="clear"/>
+                <w:lang w:val="en-US" w:eastAsia="en-US" w:bidi="ar-SA"/>
+              </w:rPr>
+              <w:t xml:space="preserve"> not being recognized. Upon further inspection, I found out the version of Gradle I had installed from the repositories used by APT was 15 years old. Thus, all of the Gradle related files that were generated were deprecated. After removing those, I updated Gradle and reran   </w:t>
+            </w:r>
+            <w:r>
+              <w:rPr>
+                <w:rFonts w:eastAsia="Calibri" w:cs="" w:cstheme="minorBidi" w:eastAsiaTheme="minorHAnsi" w:ascii="Courier New" w:hAnsi="Courier New"/>
+                <w:b w:val="false"/>
+                <w:bCs w:val="false"/>
+                <w:kern w:val="0"/>
+                <w:sz w:val="26"/>
+                <w:szCs w:val="26"/>
+                <w:shd w:fill="DEE6EF" w:val="clear"/>
+                <w:lang w:val="en-US" w:eastAsia="en-US" w:bidi="ar-SA"/>
+              </w:rPr>
+              <w:t xml:space="preserve">gradle init.  </w:t>
+            </w:r>
+          </w:p>
+          <w:p>
+            <w:pPr>
+              <w:pStyle w:val="Normal"/>
+              <w:widowControl/>
+              <w:suppressAutoHyphens w:val="true"/>
+              <w:spacing w:lineRule="auto" w:line="240" w:before="0" w:after="0"/>
+              <w:jc w:val="left"/>
+              <w:rPr>
+                <w:rFonts w:ascii="Calibri" w:hAnsi="Calibri" w:eastAsia="Calibri" w:cs=""/>
+                <w:kern w:val="0"/>
+                <w:sz w:val="22"/>
+                <w:szCs w:val="22"/>
+                <w:lang w:val="en-US" w:eastAsia="en-US" w:bidi="ar-SA"/>
+              </w:rPr>
+            </w:pPr>
+            <w:r>
+              <w:rPr>
+                <w:rFonts w:eastAsia="Calibri" w:cs="" w:cstheme="minorBidi" w:eastAsiaTheme="minorHAnsi"/>
+                <w:b w:val="false"/>
+                <w:bCs w:val="false"/>
+                <w:kern w:val="0"/>
+                <w:sz w:val="22"/>
+                <w:szCs w:val="22"/>
+                <w:shd w:fill="auto" w:val="clear"/>
+                <w:lang w:val="en-US" w:eastAsia="en-US" w:bidi="ar-SA"/>
+              </w:rPr>
+              <w:t>T</w:t>
+            </w:r>
+            <w:r>
+              <w:rPr>
+                <w:rFonts w:eastAsia="Calibri" w:cs="" w:cstheme="minorBidi" w:eastAsiaTheme="minorHAnsi"/>
+                <w:b w:val="false"/>
+                <w:bCs w:val="false"/>
+                <w:kern w:val="0"/>
+                <w:sz w:val="22"/>
+                <w:szCs w:val="22"/>
+                <w:shd w:fill="auto" w:val="clear"/>
+                <w:lang w:val="en-US" w:eastAsia="en-US" w:bidi="ar-SA"/>
+              </w:rPr>
+              <w:t>his time, every ran perfectly. The only thing left I had to was add the ShadowJar plugin to the build.gradle file which allowed me to package all the dependencies with my project into an executable .Jar file.</w:t>
+            </w:r>
+          </w:p>
+          <w:p>
+            <w:pPr>
+              <w:pStyle w:val="Normal"/>
+              <w:widowControl/>
+              <w:suppressAutoHyphens w:val="true"/>
+              <w:spacing w:lineRule="auto" w:line="240" w:before="0" w:after="0"/>
+              <w:jc w:val="left"/>
+              <w:rPr>
+                <w:rFonts w:ascii="Calibri" w:hAnsi="Calibri" w:eastAsia="Calibri" w:cs=""/>
+                <w:kern w:val="0"/>
+                <w:sz w:val="22"/>
+                <w:szCs w:val="22"/>
+                <w:lang w:val="en-US" w:eastAsia="en-US" w:bidi="ar-SA"/>
+              </w:rPr>
+            </w:pPr>
+            <w:r>
+              <w:rPr>
+                <w:rFonts w:asciiTheme="minorHAnsi" w:cstheme="minorBidi" w:eastAsiaTheme="minorHAnsi" w:hAnsiTheme="minorHAnsi"/>
+                <w:shd w:fill="FFFFFF" w:val="clear"/>
+              </w:rPr>
             </w:r>
           </w:p>
         </w:tc>
@@ -494,6 +955,7 @@
             <w:pPr>
               <w:pStyle w:val="Normal"/>
               <w:widowControl/>
+              <w:suppressAutoHyphens w:val="true"/>
               <w:spacing w:lineRule="auto" w:line="240" w:before="0" w:after="0"/>
               <w:jc w:val="left"/>
               <w:rPr>
@@ -519,13 +981,14 @@
         </w:tc>
         <w:tc>
           <w:tcPr>
-            <w:tcW w:w="6295" w:type="dxa"/>
+            <w:tcW w:w="6294" w:type="dxa"/>
             <w:tcBorders/>
           </w:tcPr>
           <w:p>
             <w:pPr>
               <w:pStyle w:val="Normal"/>
               <w:widowControl/>
+              <w:suppressAutoHyphens w:val="true"/>
               <w:spacing w:lineRule="auto" w:line="240" w:before="0" w:after="0"/>
               <w:jc w:val="left"/>
               <w:rPr>
@@ -544,33 +1007,16 @@
                 <w:szCs w:val="22"/>
                 <w:lang w:val="en-US" w:eastAsia="en-US" w:bidi="ar-SA"/>
               </w:rPr>
-              <w:t>On my Linux devices, the results are a success. I can play game, however basic it is, just fine.</w:t>
-            </w:r>
-          </w:p>
-          <w:p>
-            <w:pPr>
-              <w:pStyle w:val="Normal"/>
-              <w:widowControl/>
-              <w:spacing w:lineRule="auto" w:line="240" w:before="0" w:after="0"/>
-              <w:jc w:val="left"/>
-              <w:rPr>
-                <w:rFonts w:ascii="Calibri" w:hAnsi="Calibri" w:eastAsia="Calibri" w:cs=""/>
-                <w:kern w:val="0"/>
-                <w:sz w:val="22"/>
-                <w:szCs w:val="22"/>
-                <w:lang w:val="en-US" w:eastAsia="en-US" w:bidi="ar-SA"/>
-              </w:rPr>
-            </w:pPr>
-            <w:r>
-              <w:rPr>
-                <w:rFonts w:eastAsia="Calibri" w:cs=""/>
-                <w:kern w:val="0"/>
-                <w:sz w:val="22"/>
-                <w:szCs w:val="22"/>
-                <w:lang w:val="en-US" w:eastAsia="en-US" w:bidi="ar-SA"/>
-              </w:rPr>
-              <w:t>On my Windows machine, it states the Java version is not the correct version. I think this could be resolved by either updating the JRE on the Windows machine or target an older version of Java on the project build. However, I ran out of time and was unable to finish testing this.</w:t>
-              <w:br/>
+              <w:t xml:space="preserve">The results were a success. As far as I can tell, the project made a transition over in a 1:1 state with minimal work, besides just researching how Gradle works. </w:t>
+            </w:r>
+            <w:r>
+              <w:rPr>
+                <w:rFonts w:eastAsia="Calibri" w:cs=""/>
+                <w:kern w:val="0"/>
+                <w:sz w:val="22"/>
+                <w:szCs w:val="22"/>
+                <w:lang w:val="en-US" w:eastAsia="en-US" w:bidi="ar-SA"/>
+              </w:rPr>
               <w:br/>
             </w:r>
           </w:p>
@@ -587,6 +1033,7 @@
             <w:pPr>
               <w:pStyle w:val="Normal"/>
               <w:widowControl/>
+              <w:suppressAutoHyphens w:val="true"/>
               <w:spacing w:lineRule="auto" w:line="240" w:before="0" w:after="0"/>
               <w:jc w:val="left"/>
               <w:rPr>
@@ -612,13 +1059,14 @@
         </w:tc>
         <w:tc>
           <w:tcPr>
-            <w:tcW w:w="6295" w:type="dxa"/>
+            <w:tcW w:w="6294" w:type="dxa"/>
             <w:tcBorders/>
           </w:tcPr>
           <w:p>
             <w:pPr>
               <w:pStyle w:val="Normal"/>
               <w:widowControl/>
+              <w:suppressAutoHyphens w:val="true"/>
               <w:spacing w:lineRule="auto" w:line="240" w:before="0" w:after="0"/>
               <w:jc w:val="left"/>
               <w:rPr>
@@ -637,7 +1085,7 @@
                 <w:szCs w:val="22"/>
                 <w:lang w:val="en-US" w:eastAsia="en-US" w:bidi="ar-SA"/>
               </w:rPr>
-              <w:t xml:space="preserve">I found Maven to pretty easy to use for the most part. The syntax in the pom file is pretty cryptic at first glance and I can tell will take a while before I am comfortable working with it on my own without copious amounts of online resources. However, the benefits it provides to packaging your software for distribution and handling dependencies is very useful. </w:t>
+              <w:t>I found Gradle to be much easier to use than Maven, especially with it’s much friendlier way of handling dependencies, plugins, and other project configurations. It also happens to be the preferred method for LibGDX projects, which means going forward, I’ll have plenty of documentation from the LibGDX team and help from their community.</w:t>
             </w:r>
           </w:p>
         </w:tc>
@@ -1069,6 +1517,7 @@
     <w:qFormat/>
     <w:pPr>
       <w:widowControl/>
+      <w:suppressAutoHyphens w:val="true"/>
       <w:bidi w:val="0"/>
       <w:spacing w:lineRule="auto" w:line="259" w:before="0" w:after="160"/>
       <w:jc w:val="left"/>

</xml_diff>